<commit_message>
Deleted the DB and updated the diary
</commit_message>
<xml_diff>
--- a/diary.docx
+++ b/diary.docx
@@ -250,7 +250,6 @@
     <w:p>
       <w:pPr>
         <w:rPr>
-          <w:rFonts w:hint="cs"/>
           <w:rtl/>
         </w:rPr>
       </w:pPr>
@@ -288,7 +287,6 @@
     <w:p>
       <w:pPr>
         <w:rPr>
-          <w:rFonts w:hint="cs"/>
           <w:rtl/>
         </w:rPr>
       </w:pPr>
@@ -326,7 +324,6 @@
     <w:p>
       <w:pPr>
         <w:rPr>
-          <w:rFonts w:hint="cs"/>
           <w:rtl/>
         </w:rPr>
       </w:pPr>
@@ -364,6 +361,109 @@
           <w:rtl/>
         </w:rPr>
         <w:t>מה שזה אומר בפועל זה שהבסיס של המיון הקבוע מראש מוכן. נו, חסרים עוד מדריכים, ומחנות, וצמחונות... אולי הוא לא כל כך מוכן. פוף.</w:t>
+      </w:r>
+    </w:p>
+    <w:p>
+      <w:pPr>
+        <w:rPr>
+          <w:rFonts w:hint="cs"/>
+          <w:rtl/>
+        </w:rPr>
+      </w:pPr>
+      <w:r>
+        <w:rPr>
+          <w:rFonts w:hint="cs"/>
+          <w:rtl/>
+        </w:rPr>
+        <w:t xml:space="preserve">29/06/2013 00:10 </w:t>
+      </w:r>
+      <w:r>
+        <w:rPr>
+          <w:rtl/>
+        </w:rPr>
+        <w:t>–</w:t>
+      </w:r>
+      <w:r>
+        <w:rPr>
+          <w:rFonts w:hint="cs"/>
+          <w:rtl/>
+        </w:rPr>
+        <w:t xml:space="preserve"> הוספתי היום </w:t>
+      </w:r>
+      <w:r>
+        <w:t>HardConstraint</w:t>
+      </w:r>
+      <w:r>
+        <w:rPr>
+          <w:rFonts w:hint="cs"/>
+          <w:rtl/>
+        </w:rPr>
+        <w:t xml:space="preserve"> של צמחונות. קיוויתי שזה יעזור לי לשפר את הביצועים (מכיוון שאם חניך וחוג לא עונים על </w:t>
+      </w:r>
+      <w:r>
+        <w:t>HardConstraint</w:t>
+      </w:r>
+      <w:r>
+        <w:rPr>
+          <w:rFonts w:hint="cs"/>
+          <w:rtl/>
+        </w:rPr>
+        <w:t xml:space="preserve"> השירה לא מחשבת את הניקוד) אבל לצערי זה לא עזר. הזמן של מיון אחד עומד עכשיו על 18 שניות.</w:t>
+      </w:r>
+    </w:p>
+    <w:p>
+      <w:pPr>
+        <w:rPr>
+          <w:rFonts w:hint="cs"/>
+          <w:rtl/>
+        </w:rPr>
+      </w:pPr>
+      <w:r>
+        <w:rPr>
+          <w:rFonts w:hint="cs"/>
+          <w:rtl/>
+        </w:rPr>
+        <w:t xml:space="preserve">חיפשתי המון ייעולים באינטרנט, ולא הצלחתי למצוא שום דבר מעניין. הקוד הבעייתי הוא פשוט קוד של הכפלות והעלאות בחזקה, אז אין הרבה מה לעשות עם זה (חוץ מאולי </w:t>
+      </w:r>
+      <w:r>
+        <w:t>Numpy</w:t>
+      </w:r>
+      <w:r>
+        <w:rPr>
+          <w:rFonts w:hint="cs"/>
+          <w:rtl/>
+        </w:rPr>
+        <w:t xml:space="preserve"> שאני לא יכול להתקין על ווינדווס).</w:t>
+      </w:r>
+    </w:p>
+    <w:p>
+      <w:pPr>
+        <w:rPr>
+          <w:rFonts w:hint="cs"/>
+          <w:rtl/>
+        </w:rPr>
+      </w:pPr>
+      <w:r>
+        <w:rPr>
+          <w:rFonts w:hint="cs"/>
+          <w:rtl/>
+        </w:rPr>
+        <w:t>הסתכלתי על החוגים שיוצאים משיבוץ שכזה וגיליתי שהם לא רעים בכלל. הוא מצליח לאזן מאוד בקלות את הבנים-בנות, צמחונות וכו'. אמנם זה חניכים לא אמיתיים אבל זה משהו.</w:t>
+      </w:r>
+    </w:p>
+    <w:p>
+      <w:pPr>
+        <w:rPr>
+          <w:rFonts w:hint="cs"/>
+          <w:rtl/>
+        </w:rPr>
+      </w:pPr>
+      <w:r>
+        <w:rPr>
+          <w:rFonts w:hint="cs"/>
+          <w:rtl/>
+        </w:rPr>
+        <w:t>כשאני אגיע הביתה אני אחפש קוד מקור של שלי ואראה איך עשיתי את זה שם, למרות שיש לי הרגשה שזה בגלל שזה קוד מקומפל. עד אז אני אמשיך כרגיל. השלב הבא זה כנראה מדריכים ומחנות.</w:t>
       </w:r>
     </w:p>
     <w:sectPr>

</xml_diff>

<commit_message>
Improved a bit, still not enough though
</commit_message>
<xml_diff>
--- a/diary.docx
+++ b/diary.docx
@@ -26,23 +26,7 @@
           <w:rFonts w:hint="cs"/>
           <w:rtl/>
         </w:rPr>
-        <w:t xml:space="preserve"> טוב, אני ביער, עובד על הסמינר </w:t>
-      </w:r>
-      <w:proofErr w:type="spellStart"/>
-      <w:r>
-        <w:rPr>
-          <w:rFonts w:hint="cs"/>
-          <w:rtl/>
-        </w:rPr>
-        <w:t>מד"צים</w:t>
-      </w:r>
-      <w:proofErr w:type="spellEnd"/>
-      <w:r>
-        <w:rPr>
-          <w:rFonts w:hint="cs"/>
-          <w:rtl/>
-        </w:rPr>
-        <w:t xml:space="preserve"> של 2013. למען האמת </w:t>
+        <w:t xml:space="preserve"> טוב, אני ביער, עובד על הסמינר מד"צים של 2013. למען האמת </w:t>
       </w:r>
       <w:r>
         <w:rPr>
@@ -167,45 +151,11 @@
           <w:rFonts w:hint="cs"/>
           <w:rtl/>
         </w:rPr>
-        <w:t xml:space="preserve">המיון הבסיסי עם ניקוד קבוע לוקח כרגע שתי דקות. שתי, </w:t>
-      </w:r>
-      <w:proofErr w:type="spellStart"/>
-      <w:r>
-        <w:rPr>
-          <w:rFonts w:hint="cs"/>
-          <w:rtl/>
-        </w:rPr>
-        <w:t>פאקינג</w:t>
-      </w:r>
-      <w:proofErr w:type="spellEnd"/>
-      <w:r>
-        <w:rPr>
-          <w:rFonts w:hint="cs"/>
-          <w:rtl/>
-        </w:rPr>
-        <w:t xml:space="preserve">, דקות. מצאתי </w:t>
-      </w:r>
-      <w:proofErr w:type="spellStart"/>
-      <w:r>
-        <w:rPr>
-          <w:rFonts w:hint="cs"/>
-          <w:rtl/>
-        </w:rPr>
-        <w:t>פרופיילר</w:t>
-      </w:r>
-      <w:proofErr w:type="spellEnd"/>
-      <w:r>
-        <w:rPr>
-          <w:rFonts w:hint="cs"/>
-          <w:rtl/>
-        </w:rPr>
-        <w:t xml:space="preserve"> (</w:t>
-      </w:r>
-      <w:proofErr w:type="spellStart"/>
+        <w:t>המיון הבסיסי עם ניקוד קבוע לוקח כרגע שתי דקות. שתי, פאקינג, דקות. מצאתי פרופיילר (</w:t>
+      </w:r>
       <w:r>
         <w:t>cProfiler</w:t>
       </w:r>
-      <w:proofErr w:type="spellEnd"/>
       <w:r>
         <w:rPr>
           <w:rFonts w:hint="cs"/>
@@ -213,11 +163,9 @@
         </w:rPr>
         <w:t>) ואפילו תצוגה ויזואלית שלו (</w:t>
       </w:r>
-      <w:proofErr w:type="spellStart"/>
       <w:r>
         <w:t>snakeviz</w:t>
       </w:r>
-      <w:proofErr w:type="spellEnd"/>
       <w:r>
         <w:rPr>
           <w:rFonts w:hint="cs"/>
@@ -254,23 +202,7 @@
           <w:rFonts w:hint="cs"/>
           <w:rtl/>
         </w:rPr>
-        <w:t xml:space="preserve">במר </w:t>
-      </w:r>
-      <w:proofErr w:type="spellStart"/>
-      <w:r>
-        <w:rPr>
-          <w:rFonts w:hint="cs"/>
-          <w:rtl/>
-        </w:rPr>
-        <w:t>יאושי</w:t>
-      </w:r>
-      <w:proofErr w:type="spellEnd"/>
-      <w:r>
-        <w:rPr>
-          <w:rFonts w:hint="cs"/>
-          <w:rtl/>
-        </w:rPr>
-        <w:t xml:space="preserve"> פניתי לקרוא את יומן התוכנה של שלי. ושם, בין השורות, מצאתי בדיוק את מה שחיפשתי! (בכל הוספה או הורדה של חניך מעדכנים </w:t>
+        <w:t xml:space="preserve">במר יאושי פניתי לקרוא את יומן התוכנה של שלי. ושם, בין השורות, מצאתי בדיוק את מה שחיפשתי! (בכל הוספה או הורדה של חניך מעדכנים </w:t>
       </w:r>
       <w:r>
         <w:t>counter</w:t>
@@ -400,39 +332,7 @@
           <w:rFonts w:hint="cs"/>
           <w:rtl/>
         </w:rPr>
-        <w:t xml:space="preserve">רציתי בהתחלה להשתמש בהם בחישוב של הניקוד עבור השמה של חניך בכל חוג, אבל הבנתי שזה יותר מדי </w:t>
-      </w:r>
-      <w:proofErr w:type="spellStart"/>
-      <w:r>
-        <w:rPr>
-          <w:rFonts w:hint="cs"/>
-          <w:rtl/>
-        </w:rPr>
-        <w:t>מפסטן</w:t>
-      </w:r>
-      <w:proofErr w:type="spellEnd"/>
-      <w:r>
-        <w:rPr>
-          <w:rFonts w:hint="cs"/>
-          <w:rtl/>
-        </w:rPr>
-        <w:t xml:space="preserve"> מבחינת </w:t>
-      </w:r>
-      <w:proofErr w:type="spellStart"/>
-      <w:r>
-        <w:rPr>
-          <w:rFonts w:hint="cs"/>
-          <w:rtl/>
-        </w:rPr>
-        <w:t>סנכרונים</w:t>
-      </w:r>
-      <w:proofErr w:type="spellEnd"/>
-      <w:r>
-        <w:rPr>
-          <w:rFonts w:hint="cs"/>
-          <w:rtl/>
-        </w:rPr>
-        <w:t xml:space="preserve"> וכאלה. כרגע אני אשאר עם חצי דקה, אבל אשתמש ב</w:t>
+        <w:t>רציתי בהתחלה להשתמש בהם בחישוב של הניקוד עבור השמה של חניך בכל חוג, אבל הבנתי שזה יותר מדי מפסטן מבחינת סנכרונים וכאלה. כרגע אני אשאר עם חצי דקה, אבל אשתמש ב</w:t>
       </w:r>
       <w:r>
         <w:t>thread</w:t>
@@ -488,11 +388,9 @@
         </w:rPr>
         <w:t xml:space="preserve"> הוספתי היום </w:t>
       </w:r>
-      <w:proofErr w:type="spellStart"/>
       <w:r>
         <w:t>HardConstraint</w:t>
       </w:r>
-      <w:proofErr w:type="spellEnd"/>
       <w:r>
         <w:rPr>
           <w:rFonts w:hint="cs"/>
@@ -500,11 +398,9 @@
         </w:rPr>
         <w:t xml:space="preserve"> של צמחונות. קיוויתי שזה יעזור לי לשפר את הביצועים (מכיוון שאם חניך וחוג לא עונים על </w:t>
       </w:r>
-      <w:proofErr w:type="spellStart"/>
       <w:r>
         <w:t>HardConstraint</w:t>
       </w:r>
-      <w:proofErr w:type="spellEnd"/>
       <w:r>
         <w:rPr>
           <w:rFonts w:hint="cs"/>
@@ -524,538 +420,441 @@
           <w:rFonts w:hint="cs"/>
           <w:rtl/>
         </w:rPr>
-        <w:t xml:space="preserve">חיפשתי המון </w:t>
-      </w:r>
-      <w:proofErr w:type="spellStart"/>
-      <w:r>
-        <w:rPr>
-          <w:rFonts w:hint="cs"/>
-          <w:rtl/>
-        </w:rPr>
-        <w:t>ייעולים</w:t>
-      </w:r>
-      <w:proofErr w:type="spellEnd"/>
-      <w:r>
-        <w:rPr>
-          <w:rFonts w:hint="cs"/>
-          <w:rtl/>
-        </w:rPr>
-        <w:t xml:space="preserve"> באינטרנט, ולא הצלחתי למצוא שום דבר מעניין. הקוד הבעייתי הוא פשוט קוד של הכפלות והעלאות בחזקה, אז אין הרבה מה לעשות עם זה (חוץ </w:t>
-      </w:r>
-      <w:proofErr w:type="spellStart"/>
-      <w:r>
-        <w:rPr>
-          <w:rFonts w:hint="cs"/>
-          <w:rtl/>
-        </w:rPr>
-        <w:t>מאולי</w:t>
-      </w:r>
-      <w:proofErr w:type="spellEnd"/>
-      <w:r>
-        <w:rPr>
-          <w:rFonts w:hint="cs"/>
-          <w:rtl/>
-        </w:rPr>
+        <w:t xml:space="preserve">חיפשתי המון ייעולים באינטרנט, ולא הצלחתי למצוא שום דבר מעניין. הקוד הבעייתי הוא פשוט קוד של הכפלות והעלאות בחזקה, אז אין הרבה מה לעשות עם זה (חוץ מאולי </w:t>
+      </w:r>
+      <w:r>
+        <w:t>Numpy</w:t>
+      </w:r>
+      <w:r>
+        <w:rPr>
+          <w:rFonts w:hint="cs"/>
+          <w:rtl/>
+        </w:rPr>
+        <w:t xml:space="preserve"> שאני לא יכול להתקין על ווינדווס).</w:t>
+      </w:r>
+    </w:p>
+    <w:p>
+      <w:pPr>
+        <w:rPr>
+          <w:rtl/>
+        </w:rPr>
+      </w:pPr>
+      <w:r>
+        <w:rPr>
+          <w:rFonts w:hint="cs"/>
+          <w:rtl/>
+        </w:rPr>
+        <w:t>הסתכלתי על החוגים שיוצאים משיבוץ שכזה וגיליתי שהם לא רעים בכלל. הוא מצליח לאזן מאוד בקלות את הבנים-בנות, צמחונות וכו'. אמנם זה חניכים לא אמיתיים אבל זה משהו.</w:t>
+      </w:r>
+    </w:p>
+    <w:p>
+      <w:pPr>
+        <w:rPr>
+          <w:rtl/>
+        </w:rPr>
+      </w:pPr>
+      <w:r>
+        <w:rPr>
+          <w:rFonts w:hint="cs"/>
+          <w:rtl/>
+        </w:rPr>
+        <w:t>כשאני אגיע הביתה אני אחפש קוד מקור של שלי ואראה איך עשיתי את זה שם, למרות שיש לי הרגשה שזה בגלל שזה קוד מקומפל. עד אז אני אמשיך כרגיל. השלב הבא זה כנראה מדריכים ומחנות.</w:t>
+      </w:r>
+    </w:p>
+    <w:p>
+      <w:pPr>
+        <w:rPr>
+          <w:rtl/>
+        </w:rPr>
+      </w:pPr>
+      <w:r>
+        <w:rPr>
+          <w:rFonts w:hint="cs"/>
+          <w:rtl/>
+        </w:rPr>
+        <w:t xml:space="preserve">01:24 </w:t>
+      </w:r>
+      <w:r>
+        <w:rPr>
+          <w:rtl/>
+        </w:rPr>
+        <w:t>–</w:t>
+      </w:r>
+      <w:r>
+        <w:rPr>
+          <w:rFonts w:hint="cs"/>
+          <w:rtl/>
+        </w:rPr>
+        <w:t xml:space="preserve"> טוב נו, הוספתי מדריך. זה עובד ממש טוב, ואפילו לא מאט אותי יותר מדי. אני צריך לעשות שני דברים </w:t>
+      </w:r>
+      <w:r>
+        <w:rPr>
+          <w:rtl/>
+        </w:rPr>
+        <w:t>–</w:t>
+      </w:r>
+      <w:r>
+        <w:rPr>
+          <w:rFonts w:hint="cs"/>
+          <w:rtl/>
+        </w:rPr>
+        <w:t xml:space="preserve"> לכתוב תיעוד, ולהפוך את הטסטים לאשכרה טסטים... הפוף.</w:t>
+      </w:r>
+    </w:p>
+    <w:p>
+      <w:pPr>
+        <w:rPr>
+          <w:rtl/>
+        </w:rPr>
+      </w:pPr>
+      <w:r>
+        <w:rPr>
+          <w:rFonts w:hint="cs"/>
+          <w:rtl/>
+        </w:rPr>
+        <w:t xml:space="preserve">20:54 </w:t>
+      </w:r>
+      <w:r>
+        <w:rPr>
+          <w:rtl/>
+        </w:rPr>
+        <w:t>–</w:t>
+      </w:r>
+      <w:r>
+        <w:rPr>
+          <w:rFonts w:hint="cs"/>
+          <w:rtl/>
+        </w:rPr>
+        <w:t xml:space="preserve"> טכנית, לא עברתי יום. אז טכנית אני לא מוסיף פה תאריך. אבל תאמינו לי </w:t>
+      </w:r>
+      <w:r>
+        <w:rPr>
+          <w:rtl/>
+        </w:rPr>
+        <w:t>–</w:t>
+      </w:r>
+      <w:r>
+        <w:rPr>
+          <w:rFonts w:hint="cs"/>
+          <w:rtl/>
+        </w:rPr>
+        <w:t xml:space="preserve"> מדובר במחר.</w:t>
+      </w:r>
+    </w:p>
+    <w:p>
+      <w:pPr>
+        <w:rPr>
+          <w:rtl/>
+        </w:rPr>
+      </w:pPr>
+      <w:r>
+        <w:rPr>
+          <w:rFonts w:hint="cs"/>
+          <w:rtl/>
+        </w:rPr>
+        <w:lastRenderedPageBreak/>
+        <w:t>שיניתי את השם! שירה זה לא שם מעניין, לא קשור לאף אחד, אז החלטתי לקרוא לתוכנה לירון, על שם אחת מאחראיות ההורים שהשנה במד"צים. אני לא בטוח אם היא תקבל את זה כמחמאה או  שהיא תגיד שזה קריפי בטירוף, אבל לא נורא (:</w:t>
+      </w:r>
+    </w:p>
+    <w:p>
+      <w:pPr>
+        <w:rPr>
+          <w:rtl/>
+        </w:rPr>
+      </w:pPr>
+      <w:r>
+        <w:rPr>
+          <w:rFonts w:hint="cs"/>
+          <w:rtl/>
+        </w:rPr>
+        <w:t>הרצתי כמה בדיקות על המיון שיוצא מה</w:t>
+      </w:r>
+      <w:r>
+        <w:t>stress test</w:t>
+      </w:r>
+      <w:r>
+        <w:rPr>
+          <w:rFonts w:hint="cs"/>
+          <w:rtl/>
+        </w:rPr>
+        <w:t xml:space="preserve"> והוא אשכרה ממש טוב! מקסימום של שני חניכים מאותו קן באותו חוג, איזון מושלם של בנים ובנות...</w:t>
+      </w:r>
+    </w:p>
+    <w:p>
+      <w:pPr>
+        <w:rPr>
+          <w:rtl/>
+        </w:rPr>
+      </w:pPr>
+      <w:r>
+        <w:rPr>
+          <w:rFonts w:hint="cs"/>
+          <w:rtl/>
+        </w:rPr>
+        <w:t xml:space="preserve">חשבתי על משהו עכשיו. אם יש קן עם 4 חניכים וקן עם 30, ללירון לא יהיה אכפת </w:t>
+      </w:r>
+      <w:r>
+        <w:rPr>
+          <w:rtl/>
+        </w:rPr>
+        <w:t>–</w:t>
+      </w:r>
+      <w:r>
+        <w:rPr>
+          <w:rFonts w:hint="cs"/>
+          <w:rtl/>
+        </w:rPr>
+        <w:t xml:space="preserve"> 2 מאותו חוג ייתנו את אותו ניקוד לא משנה מה. בשלי זה נפתר בזכות העובדה שמיון יותר טוב נקבע ע"י חריגות ולא ע"י ניקוד, אבל פה... אוי לא. אולי, כשאני אוסיף את </w:t>
+      </w:r>
+      <w:r>
+        <w:t>seminar</w:t>
+      </w:r>
+      <w:r>
+        <w:rPr>
+          <w:rFonts w:hint="cs"/>
+          <w:rtl/>
+        </w:rPr>
+        <w:t xml:space="preserve">, אני אוסיף לו </w:t>
+      </w:r>
+      <w:r>
+        <w:t>get_kens_count</w:t>
+      </w:r>
+      <w:r>
+        <w:rPr>
+          <w:rFonts w:hint="cs"/>
+          <w:rtl/>
+        </w:rPr>
+        <w:t xml:space="preserve"> ונעשה משהו =/</w:t>
+      </w:r>
+    </w:p>
+    <w:p>
+      <w:pPr>
+        <w:rPr>
+          <w:rtl/>
+        </w:rPr>
+      </w:pPr>
+      <w:r>
+        <w:rPr>
+          <w:rFonts w:hint="cs"/>
+          <w:rtl/>
+        </w:rPr>
+        <w:t>אה, התחלתי להשתמש ב</w:t>
+      </w:r>
+      <w:r>
+        <w:t>issues</w:t>
+      </w:r>
+      <w:r>
+        <w:rPr>
+          <w:rFonts w:hint="cs"/>
+          <w:rtl/>
+        </w:rPr>
+        <w:t xml:space="preserve"> ב</w:t>
+      </w:r>
+      <w:r>
+        <w:t>github</w:t>
+      </w:r>
+      <w:r>
+        <w:rPr>
+          <w:rFonts w:hint="cs"/>
+          <w:rtl/>
+        </w:rPr>
+        <w:t>! נראה אם אני אצליח להתמיד בזה</w:t>
+      </w:r>
+      <w:r>
         <w:t xml:space="preserve"> </w:t>
       </w:r>
-      <w:proofErr w:type="spellStart"/>
-      <w:r>
-        <w:t>Numpy</w:t>
-      </w:r>
-      <w:proofErr w:type="spellEnd"/>
-      <w:r>
-        <w:rPr>
-          <w:rFonts w:hint="cs"/>
-          <w:rtl/>
-        </w:rPr>
-        <w:t xml:space="preserve"> שאני לא יכול להתקין על </w:t>
-      </w:r>
-      <w:proofErr w:type="spellStart"/>
-      <w:r>
-        <w:rPr>
-          <w:rFonts w:hint="cs"/>
-          <w:rtl/>
-        </w:rPr>
-        <w:t>ווינדווס</w:t>
-      </w:r>
-      <w:proofErr w:type="spellEnd"/>
-      <w:r>
-        <w:rPr>
-          <w:rFonts w:hint="cs"/>
-          <w:rtl/>
-        </w:rPr>
-        <w:t>).</w:t>
-      </w:r>
-    </w:p>
-    <w:p>
-      <w:pPr>
-        <w:rPr>
-          <w:rtl/>
-        </w:rPr>
-      </w:pPr>
-      <w:r>
-        <w:rPr>
-          <w:rFonts w:hint="cs"/>
-          <w:rtl/>
-        </w:rPr>
-        <w:t xml:space="preserve">הסתכלתי על החוגים שיוצאים משיבוץ שכזה וגיליתי שהם לא רעים בכלל. הוא מצליח לאזן מאוד בקלות את הבנים-בנות, צמחונות </w:t>
-      </w:r>
-      <w:proofErr w:type="spellStart"/>
-      <w:r>
-        <w:rPr>
-          <w:rFonts w:hint="cs"/>
-          <w:rtl/>
-        </w:rPr>
-        <w:t>וכו</w:t>
-      </w:r>
-      <w:proofErr w:type="spellEnd"/>
-      <w:r>
-        <w:rPr>
-          <w:rFonts w:hint="cs"/>
-          <w:rtl/>
-        </w:rPr>
-        <w:t xml:space="preserve">'. אמנם זה חניכים לא </w:t>
-      </w:r>
-      <w:proofErr w:type="spellStart"/>
-      <w:r>
-        <w:rPr>
-          <w:rFonts w:hint="cs"/>
-          <w:rtl/>
-        </w:rPr>
-        <w:t>אמיתיים</w:t>
-      </w:r>
-      <w:proofErr w:type="spellEnd"/>
-      <w:r>
-        <w:rPr>
-          <w:rFonts w:hint="cs"/>
-          <w:rtl/>
-        </w:rPr>
-        <w:t xml:space="preserve"> אבל זה משהו.</w:t>
-      </w:r>
-    </w:p>
-    <w:p>
-      <w:pPr>
-        <w:rPr>
-          <w:rtl/>
-        </w:rPr>
-      </w:pPr>
-      <w:r>
-        <w:rPr>
-          <w:rFonts w:hint="cs"/>
-          <w:rtl/>
-        </w:rPr>
-        <w:t>כשאני אגיע הביתה אני אחפש קוד מקור של שלי ואראה איך עשיתי את זה שם, למרות שיש לי הרגשה שזה בגלל שזה קוד מקומפל. עד אז אני אמשיך כרגיל. השלב הבא זה כנראה מדריכים ומחנות.</w:t>
-      </w:r>
-    </w:p>
-    <w:p>
-      <w:pPr>
-        <w:rPr>
-          <w:rtl/>
-        </w:rPr>
-      </w:pPr>
-      <w:r>
-        <w:rPr>
-          <w:rFonts w:hint="cs"/>
-          <w:rtl/>
-        </w:rPr>
-        <w:t xml:space="preserve">01:24 </w:t>
-      </w:r>
-      <w:r>
-        <w:rPr>
-          <w:rtl/>
-        </w:rPr>
-        <w:t>–</w:t>
-      </w:r>
-      <w:r>
-        <w:rPr>
-          <w:rFonts w:hint="cs"/>
-          <w:rtl/>
-        </w:rPr>
-        <w:t xml:space="preserve"> טוב נו, הוספתי מדריך. זה עובד ממש טוב, ואפילו לא מאט אותי יותר מדי. אני צריך לעשות שני דברים </w:t>
-      </w:r>
-      <w:r>
-        <w:rPr>
-          <w:rtl/>
-        </w:rPr>
-        <w:t>–</w:t>
-      </w:r>
-      <w:r>
-        <w:rPr>
-          <w:rFonts w:hint="cs"/>
-          <w:rtl/>
-        </w:rPr>
-        <w:t xml:space="preserve"> לכתוב תיעוד, ולהפוך את הטסטים </w:t>
-      </w:r>
-      <w:proofErr w:type="spellStart"/>
-      <w:r>
-        <w:rPr>
-          <w:rFonts w:hint="cs"/>
-          <w:rtl/>
-        </w:rPr>
-        <w:t>לאשכרה</w:t>
-      </w:r>
-      <w:proofErr w:type="spellEnd"/>
-      <w:r>
-        <w:rPr>
-          <w:rFonts w:hint="cs"/>
-          <w:rtl/>
-        </w:rPr>
-        <w:t xml:space="preserve"> טסטים... הפוף.</w:t>
-      </w:r>
-    </w:p>
-    <w:p>
-      <w:pPr>
-        <w:rPr>
-          <w:rtl/>
-        </w:rPr>
-      </w:pPr>
-      <w:r>
-        <w:rPr>
-          <w:rFonts w:hint="cs"/>
-          <w:rtl/>
-        </w:rPr>
-        <w:t xml:space="preserve">20:54 </w:t>
-      </w:r>
-      <w:r>
-        <w:rPr>
-          <w:rtl/>
-        </w:rPr>
-        <w:t>–</w:t>
-      </w:r>
-      <w:r>
-        <w:rPr>
-          <w:rFonts w:hint="cs"/>
-          <w:rtl/>
-        </w:rPr>
-        <w:t xml:space="preserve"> טכנית, לא עברתי יום. אז טכנית אני לא מוסיף פה תאריך. אבל תאמינו לי </w:t>
-      </w:r>
-      <w:r>
-        <w:rPr>
-          <w:rtl/>
-        </w:rPr>
-        <w:t>–</w:t>
-      </w:r>
-      <w:r>
-        <w:rPr>
-          <w:rFonts w:hint="cs"/>
-          <w:rtl/>
-        </w:rPr>
-        <w:t xml:space="preserve"> מדובר במחר.</w:t>
-      </w:r>
-    </w:p>
-    <w:p>
-      <w:pPr>
-        <w:rPr>
-          <w:rtl/>
-        </w:rPr>
-      </w:pPr>
-      <w:r>
-        <w:rPr>
-          <w:rFonts w:hint="cs"/>
-          <w:rtl/>
-        </w:rPr>
-        <w:lastRenderedPageBreak/>
-        <w:t xml:space="preserve">שיניתי את השם! שירה זה לא שם מעניין, לא קשור לאף אחד, אז החלטתי לקרוא לתוכנה לירון, על שם אחת מאחראיות ההורים שהשנה </w:t>
-      </w:r>
-      <w:proofErr w:type="spellStart"/>
-      <w:r>
-        <w:rPr>
-          <w:rFonts w:hint="cs"/>
-          <w:rtl/>
-        </w:rPr>
-        <w:t>במד"צים</w:t>
-      </w:r>
-      <w:proofErr w:type="spellEnd"/>
-      <w:r>
-        <w:rPr>
-          <w:rFonts w:hint="cs"/>
-          <w:rtl/>
-        </w:rPr>
-        <w:t xml:space="preserve">. אני לא בטוח אם היא תקבל את זה כמחמאה או  שהיא תגיד שזה </w:t>
-      </w:r>
-      <w:proofErr w:type="spellStart"/>
-      <w:r>
-        <w:rPr>
-          <w:rFonts w:hint="cs"/>
-          <w:rtl/>
-        </w:rPr>
-        <w:t>קריפי</w:t>
-      </w:r>
-      <w:proofErr w:type="spellEnd"/>
-      <w:r>
-        <w:rPr>
-          <w:rFonts w:hint="cs"/>
-          <w:rtl/>
-        </w:rPr>
-        <w:t xml:space="preserve"> בטירוף, אבל לא נורא (:</w:t>
-      </w:r>
-    </w:p>
-    <w:p>
-      <w:pPr>
-        <w:rPr>
-          <w:rtl/>
-        </w:rPr>
-      </w:pPr>
-      <w:r>
-        <w:rPr>
-          <w:rFonts w:hint="cs"/>
-          <w:rtl/>
-        </w:rPr>
-        <w:t>הרצתי כמה בדיקות על המיון שיוצא מה</w:t>
-      </w:r>
-      <w:r>
-        <w:t>stress test</w:t>
-      </w:r>
-      <w:r>
-        <w:rPr>
-          <w:rFonts w:hint="cs"/>
-          <w:rtl/>
-        </w:rPr>
-        <w:t xml:space="preserve"> והוא אשכרה ממש טוב! מקסימום של שני חניכים מאותו קן באותו חוג, איזון מושלם של בנים ובנות...</w:t>
-      </w:r>
-    </w:p>
-    <w:p>
-      <w:pPr>
-        <w:rPr>
-          <w:rtl/>
-        </w:rPr>
-      </w:pPr>
-      <w:r>
-        <w:rPr>
-          <w:rFonts w:hint="cs"/>
-          <w:rtl/>
-        </w:rPr>
-        <w:t xml:space="preserve">חשבתי על משהו עכשיו. אם יש קן עם 4 חניכים וקן עם 30, ללירון לא יהיה אכפת </w:t>
-      </w:r>
-      <w:r>
-        <w:rPr>
-          <w:rtl/>
-        </w:rPr>
-        <w:t>–</w:t>
-      </w:r>
-      <w:r>
-        <w:rPr>
-          <w:rFonts w:hint="cs"/>
-          <w:rtl/>
-        </w:rPr>
-        <w:t xml:space="preserve"> 2 מאותו חוג ייתנו את אותו ניקוד לא משנה מה. בשלי זה נפתר בזכות העובדה שמיון יותר טוב נקבע ע"י חריגות ולא ע"י ניקוד, אבל פה... אוי לא. אולי, כשאני אוסיף את </w:t>
-      </w:r>
-      <w:r>
-        <w:t>seminar</w:t>
-      </w:r>
-      <w:r>
-        <w:rPr>
-          <w:rFonts w:hint="cs"/>
-          <w:rtl/>
-        </w:rPr>
-        <w:t xml:space="preserve">, אני אוסיף לו </w:t>
-      </w:r>
-      <w:proofErr w:type="spellStart"/>
-      <w:r>
-        <w:t>get_kens_count</w:t>
-      </w:r>
-      <w:proofErr w:type="spellEnd"/>
-      <w:r>
-        <w:rPr>
-          <w:rFonts w:hint="cs"/>
-          <w:rtl/>
-        </w:rPr>
-        <w:t xml:space="preserve"> ונעשה משהו =/</w:t>
-      </w:r>
-    </w:p>
-    <w:p>
-      <w:pPr>
-        <w:rPr>
-          <w:rtl/>
-        </w:rPr>
-      </w:pPr>
-      <w:r>
-        <w:rPr>
-          <w:rFonts w:hint="cs"/>
-          <w:rtl/>
-        </w:rPr>
-        <w:t>אה, התחלתי להשתמש ב</w:t>
-      </w:r>
-      <w:r>
-        <w:t>issues</w:t>
-      </w:r>
-      <w:r>
-        <w:rPr>
-          <w:rFonts w:hint="cs"/>
-          <w:rtl/>
-        </w:rPr>
-        <w:t xml:space="preserve"> ב</w:t>
-      </w:r>
-      <w:proofErr w:type="spellStart"/>
-      <w:r>
-        <w:t>github</w:t>
-      </w:r>
-      <w:proofErr w:type="spellEnd"/>
-      <w:r>
-        <w:rPr>
-          <w:rFonts w:hint="cs"/>
-          <w:rtl/>
-        </w:rPr>
-        <w:t>! נראה אם אני אצליח להתמיד בזה</w:t>
-      </w:r>
-      <w:r>
+      <w:r>
+        <w:sym w:font="Wingdings" w:char="F04A"/>
+      </w:r>
+    </w:p>
+    <w:p>
+      <w:pPr>
+        <w:rPr>
+          <w:rtl/>
+        </w:rPr>
+      </w:pPr>
+      <w:r>
+        <w:rPr>
+          <w:rFonts w:hint="cs"/>
+          <w:rtl/>
+        </w:rPr>
+        <w:t xml:space="preserve">27/06/2014 22:15 </w:t>
+      </w:r>
+      <w:r>
+        <w:rPr>
+          <w:rtl/>
+        </w:rPr>
+        <w:t>–</w:t>
+      </w:r>
+      <w:r>
+        <w:rPr>
+          <w:rFonts w:hint="cs"/>
+          <w:rtl/>
+        </w:rPr>
+        <w:t xml:space="preserve"> היי, תראו, עברה שנה! באופן מפתיע ביותר לא עבדתי על התוכנה החדשה בזמן הזה, אבל עכשיו איתי אורן עובד ברביד על השיבוץ של השנה. כבר הייתי בדרך אליו אבל אז הוא אמר לי שאין טעם ושאני אחזור הביתה. שאלתי אם יש לי מה לעשות בבית והוא ענה בצחוק: "אולי תכין את התוכנה החדשה?"</w:t>
+      </w:r>
+    </w:p>
+    <w:p>
+      <w:pPr>
+        <w:rPr>
+          <w:rtl/>
+        </w:rPr>
+      </w:pPr>
+      <w:r>
+        <w:rPr>
+          <w:rFonts w:hint="cs"/>
+          <w:rtl/>
+        </w:rPr>
+        <w:t xml:space="preserve">אז הוא אמנם צחק, אבל יש לי זמן עד מחר בבוקר, ויש את מה שהתחלתי בשנה שעברה </w:t>
+      </w:r>
+      <w:r>
+        <w:rPr>
+          <w:rtl/>
+        </w:rPr>
+        <w:t>–</w:t>
+      </w:r>
+      <w:r>
+        <w:rPr>
+          <w:rFonts w:hint="cs"/>
+          <w:rtl/>
+        </w:rPr>
+        <w:t xml:space="preserve"> אז למה לא? אולי עוד יצא מזה משהו...</w:t>
+      </w:r>
+    </w:p>
+    <w:p>
+      <w:pPr>
+        <w:rPr>
+          <w:rtl/>
+        </w:rPr>
+      </w:pPr>
+      <w:r>
+        <w:rPr>
+          <w:rFonts w:hint="cs"/>
+          <w:rtl/>
+        </w:rPr>
+        <w:t>בינתיים אני אספר שבשנה האחרונה הספקתי לעזוב את צוות אוקטבה ולצאת להדרכה, להדריך חניכי אופרה ופיתוח, ואני אמור לחזור להיות ר"צ אוקטבה וקצמ"ש דסק הפקה בסוף אוגוסט. זהו, אפשר להתחיל?</w:t>
+      </w:r>
+    </w:p>
+    <w:p>
+      <w:pPr>
+        <w:rPr>
+          <w:rtl/>
+        </w:rPr>
+      </w:pPr>
+      <w:r>
+        <w:rPr>
+          <w:rFonts w:hint="cs"/>
+          <w:rtl/>
+        </w:rPr>
+        <w:t xml:space="preserve">23:00 </w:t>
+      </w:r>
+      <w:r>
+        <w:rPr>
+          <w:rtl/>
+        </w:rPr>
+        <w:t>–</w:t>
+      </w:r>
+      <w:r>
+        <w:rPr>
+          <w:rFonts w:hint="cs"/>
+          <w:rtl/>
+        </w:rPr>
+        <w:t xml:space="preserve"> טוב, עברתי על הקוד, התקנתי קצת דברים, הוספתי הוראות התקנה כלליות ולא ברורות לאף אדם חוץ ממני... והקוד גרוע.</w:t>
+      </w:r>
+    </w:p>
+    <w:p>
+      <w:r>
+        <w:rPr>
+          <w:rFonts w:hint="cs"/>
+          <w:rtl/>
+        </w:rPr>
+        <w:t>סתם, הבעיה העיקרית היא ה</w:t>
+      </w:r>
+      <w:r>
+        <w:t>update_count</w:t>
+      </w:r>
+      <w:r>
+        <w:rPr>
+          <w:rFonts w:hint="cs"/>
+          <w:rtl/>
+        </w:rPr>
         <w:t xml:space="preserve"> </w:t>
       </w:r>
       <w:r>
-        <w:sym w:font="Wingdings" w:char="F04A"/>
-      </w:r>
-    </w:p>
-    <w:p>
-      <w:pPr>
-        <w:rPr>
-          <w:rtl/>
-        </w:rPr>
-      </w:pPr>
-      <w:r>
-        <w:rPr>
-          <w:rFonts w:hint="cs"/>
-          <w:rtl/>
-        </w:rPr>
-        <w:t xml:space="preserve">27/06/2014 22:15 </w:t>
-      </w:r>
-      <w:r>
-        <w:rPr>
-          <w:rtl/>
-        </w:rPr>
-        <w:t>–</w:t>
-      </w:r>
-      <w:r>
-        <w:rPr>
-          <w:rFonts w:hint="cs"/>
-          <w:rtl/>
-        </w:rPr>
-        <w:t xml:space="preserve"> היי, תראו, עברה שנה! באופן מפתיע ביותר לא עבדתי על התוכנה החדשה בזמן הזה, אבל עכשיו איתי אורן עובד ברביד על השיבוץ של השנה. כבר הייתי בדרך אליו אבל אז הוא אמר לי שאין טעם ושאני אחזור הביתה. שאלתי אם יש לי מה לעשות בבית והוא ענה בצחוק: "אולי תכין את התוכנה החדשה?"</w:t>
-      </w:r>
-    </w:p>
-    <w:p>
-      <w:pPr>
-        <w:rPr>
-          <w:rFonts w:hint="cs"/>
-          <w:rtl/>
-        </w:rPr>
-      </w:pPr>
-      <w:r>
-        <w:rPr>
-          <w:rFonts w:hint="cs"/>
-          <w:rtl/>
-        </w:rPr>
-        <w:t xml:space="preserve">אז הוא אמנם צחק, אבל יש לי זמן עד מחר בבוקר, ויש את מה שהתחלתי בשנה שעברה </w:t>
-      </w:r>
-      <w:r>
-        <w:rPr>
-          <w:rtl/>
-        </w:rPr>
-        <w:t>–</w:t>
-      </w:r>
-      <w:r>
-        <w:rPr>
-          <w:rFonts w:hint="cs"/>
-          <w:rtl/>
-        </w:rPr>
-        <w:t xml:space="preserve"> אז למה לא? אולי עוד יצא מזה משהו...</w:t>
-      </w:r>
-    </w:p>
-    <w:p>
-      <w:pPr>
-        <w:rPr>
-          <w:rtl/>
-        </w:rPr>
-      </w:pPr>
-      <w:r>
-        <w:rPr>
-          <w:rFonts w:hint="cs"/>
-          <w:rtl/>
-        </w:rPr>
-        <w:t xml:space="preserve">בינתיים אני אספר שבשנה האחרונה הספקתי לעזוב את צוות אוקטבה ולצאת להדרכה, להדריך חניכי אופרה ופיתוח, ואני אמור לחזור להיות ר"צ אוקטבה </w:t>
-      </w:r>
-      <w:proofErr w:type="spellStart"/>
-      <w:r>
-        <w:rPr>
-          <w:rFonts w:hint="cs"/>
-          <w:rtl/>
-        </w:rPr>
-        <w:t>וקצמ"ש</w:t>
-      </w:r>
-      <w:proofErr w:type="spellEnd"/>
-      <w:r>
-        <w:rPr>
-          <w:rFonts w:hint="cs"/>
-          <w:rtl/>
-        </w:rPr>
-        <w:t xml:space="preserve"> דסק הפקה בסוף אוגוסט. זהו, אפשר להתחיל?</w:t>
-      </w:r>
-    </w:p>
-    <w:p>
-      <w:pPr>
-        <w:rPr>
-          <w:rFonts w:hint="cs"/>
-          <w:rtl/>
-        </w:rPr>
-      </w:pPr>
-      <w:r>
-        <w:rPr>
-          <w:rFonts w:hint="cs"/>
-          <w:rtl/>
-        </w:rPr>
-        <w:t xml:space="preserve">23:00 </w:t>
-      </w:r>
-      <w:r>
-        <w:rPr>
-          <w:rtl/>
-        </w:rPr>
-        <w:t>–</w:t>
-      </w:r>
-      <w:r>
-        <w:rPr>
-          <w:rFonts w:hint="cs"/>
-          <w:rtl/>
-        </w:rPr>
-        <w:t xml:space="preserve"> טוב, עברתי על הקוד, התקנתי קצת דברים, הוספתי הוראות התקנה כלליות ולא ברורות לאף אדם חוץ ממני... והקוד גרוע.</w:t>
-      </w:r>
-    </w:p>
-    <w:p>
-      <w:pPr>
-        <w:rPr>
-          <w:rFonts w:hint="cs"/>
-          <w:rtl/>
-        </w:rPr>
-      </w:pPr>
-      <w:r>
-        <w:rPr>
-          <w:rFonts w:hint="cs"/>
-          <w:rtl/>
-        </w:rPr>
-        <w:t>סתם, הבעיה העיקרית היא ה</w:t>
-      </w:r>
-      <w:proofErr w:type="spellStart"/>
+        <w:rPr>
+          <w:rtl/>
+        </w:rPr>
+        <w:t>–</w:t>
+      </w:r>
+      <w:r>
+        <w:rPr>
+          <w:rFonts w:hint="cs"/>
+          <w:rtl/>
+        </w:rPr>
+        <w:t xml:space="preserve"> כדי לייעל את הדברים אני מחזיק רשימת סטטיסטיקות באובייקט במקום לבדוק כל פעם. זה ממש, ממש מכוער ולא גנרי.</w:t>
+      </w:r>
+    </w:p>
+    <w:p>
+      <w:pPr>
+        <w:rPr>
+          <w:rFonts w:hint="cs"/>
+          <w:rtl/>
+        </w:rPr>
+      </w:pPr>
+      <w:r>
+        <w:rPr>
+          <w:rFonts w:hint="cs"/>
+          <w:rtl/>
+        </w:rPr>
+        <w:t xml:space="preserve">28/06/14 17:40 </w:t>
+      </w:r>
+      <w:r>
+        <w:rPr>
+          <w:rtl/>
+        </w:rPr>
+        <w:t>–</w:t>
+      </w:r>
+      <w:r>
+        <w:rPr>
+          <w:rFonts w:hint="cs"/>
+          <w:rtl/>
+        </w:rPr>
+        <w:t xml:space="preserve"> אז אני יושב לי במפעל ברביד. איתי ואחראיות ההורים מתעסקים להם בטיוב נתונים ולי יש זמן לכתוב פייתון, שזה נחמד.</w:t>
+      </w:r>
+    </w:p>
+    <w:p>
+      <w:pPr>
+        <w:rPr>
+          <w:rFonts w:hint="cs"/>
+          <w:rtl/>
+        </w:rPr>
+      </w:pPr>
+      <w:r>
+        <w:rPr>
+          <w:rFonts w:hint="cs"/>
+          <w:rtl/>
+        </w:rPr>
+        <w:t>בזמן שהייתי פה (וקצת אתמול בלילה) הצלחתי להיפטר מ</w:t>
+      </w:r>
+      <w:r>
+        <w:t>Elixir</w:t>
+      </w:r>
+      <w:r>
+        <w:rPr>
+          <w:rFonts w:hint="cs"/>
+          <w:rtl/>
+        </w:rPr>
+        <w:t xml:space="preserve"> ומ</w:t>
+      </w:r>
       <w:r>
         <w:t>update_count</w:t>
       </w:r>
-      <w:proofErr w:type="spellEnd"/>
-      <w:r>
-        <w:rPr>
-          <w:rFonts w:hint="cs"/>
-          <w:rtl/>
-        </w:rPr>
-        <w:t xml:space="preserve"> </w:t>
-      </w:r>
-      <w:r>
-        <w:rPr>
-          <w:rtl/>
-        </w:rPr>
-        <w:t>–</w:t>
-      </w:r>
-      <w:r>
-        <w:rPr>
-          <w:rFonts w:hint="cs"/>
-          <w:rtl/>
-        </w:rPr>
-        <w:t xml:space="preserve"> כדי לייעל את הדברים אני מחזיק רשימת סטטיסטיקות באובייקט במקום לבדוק כל פעם. זה ממש, ממש מכוער ולא גנרי.</w:t>
+      <w:r>
+        <w:rPr>
+          <w:rFonts w:hint="cs"/>
+          <w:rtl/>
+        </w:rPr>
+        <w:t>. הבעיה הקטנה היא שהמיון עכשיו לוקח כ4 שעות. אני עובד על זה.</w:t>
       </w:r>
       <w:bookmarkStart w:id="0" w:name="_GoBack"/>
       <w:bookmarkEnd w:id="0"/>

</xml_diff>